<commit_message>
headers in stage plan
</commit_message>
<xml_diff>
--- a/_planning/StageJMap.docx
+++ b/_planning/StageJMap.docx
@@ -81,8 +81,19 @@
       <w:pPr>
         <w:spacing w:line="240" w:lineRule="auto"/>
         <w:contextualSpacing/>
-      </w:pPr>
-      <w:r>
+        <w:jc w:val="center"/>
+        <w:rPr>
+          <w:b/>
+          <w:sz w:val="60"/>
+          <w:szCs w:val="60"/>
+        </w:rPr>
+      </w:pPr>
+      <w:r>
+        <w:rPr>
+          <w:b/>
+          <w:sz w:val="60"/>
+          <w:szCs w:val="60"/>
+        </w:rPr>
         <w:t>Stage 1: Perkins</w:t>
       </w:r>
     </w:p>
@@ -456,6 +467,7 @@
         <w:contextualSpacing/>
       </w:pPr>
       <w:r>
+        <w:lastRenderedPageBreak/>
         <w:t>You’re fighting in the main hallway. For the most part, he just stumbles back and forth and then randomly attacks. He’s really easy, but his attacks are pretty powerful. Anytime he does an attack, you should move to the space connected to the RC’s room and the kitchen to dodge it.</w:t>
       </w:r>
     </w:p>
@@ -882,6 +894,7 @@
         <w:contextualSpacing/>
       </w:pPr>
       <w:r>
+        <w:lastRenderedPageBreak/>
         <w:t>S. Attack 3: Shadow Virus [Use when down to 150 HP instantly] – She can’t be damaged anymore. She loses HP</w:t>
       </w:r>
       <w:r>
@@ -985,19 +998,48 @@
       <w:pPr>
         <w:spacing w:line="240" w:lineRule="auto"/>
         <w:contextualSpacing/>
+        <w:jc w:val="center"/>
+        <w:rPr>
+          <w:b/>
+          <w:sz w:val="60"/>
+          <w:szCs w:val="60"/>
+        </w:rPr>
       </w:pPr>
       <w:r>
         <w:br/>
-        <w:t xml:space="preserve">Stage 2: </w:t>
-      </w:r>
-    </w:p>
-    <w:p>
-      <w:pPr>
-        <w:spacing w:line="240" w:lineRule="auto"/>
-        <w:contextualSpacing/>
-      </w:pPr>
-      <w:r>
+      </w:r>
+      <w:r>
+        <w:rPr>
+          <w:b/>
+          <w:sz w:val="60"/>
+          <w:szCs w:val="60"/>
+        </w:rPr>
+        <w:t>Stage 2:</w:t>
+      </w:r>
+    </w:p>
+    <w:p>
+      <w:pPr>
+        <w:spacing w:line="240" w:lineRule="auto"/>
+        <w:contextualSpacing/>
+        <w:jc w:val="center"/>
+        <w:rPr>
+          <w:b/>
+          <w:sz w:val="60"/>
+          <w:szCs w:val="60"/>
+        </w:rPr>
+      </w:pPr>
+      <w:r>
+        <w:rPr>
+          <w:b/>
+        </w:rPr>
         <w:br/>
+      </w:r>
+      <w:r>
+        <w:rPr>
+          <w:b/>
+          <w:sz w:val="60"/>
+          <w:szCs w:val="60"/>
+        </w:rPr>
         <w:t>Stage 3:</w:t>
       </w:r>
     </w:p>
@@ -1005,9 +1047,25 @@
       <w:pPr>
         <w:spacing w:line="240" w:lineRule="auto"/>
         <w:contextualSpacing/>
-      </w:pPr>
-      <w:r>
+        <w:jc w:val="center"/>
+        <w:rPr>
+          <w:b/>
+          <w:sz w:val="60"/>
+          <w:szCs w:val="60"/>
+        </w:rPr>
+      </w:pPr>
+      <w:r>
+        <w:rPr>
+          <w:b/>
+        </w:rPr>
         <w:br/>
+      </w:r>
+      <w:r>
+        <w:rPr>
+          <w:b/>
+          <w:sz w:val="60"/>
+          <w:szCs w:val="60"/>
+        </w:rPr>
         <w:t>Stage 4:</w:t>
       </w:r>
     </w:p>
@@ -1015,17 +1073,43 @@
       <w:pPr>
         <w:spacing w:line="240" w:lineRule="auto"/>
         <w:contextualSpacing/>
-      </w:pPr>
-      <w:r>
+        <w:jc w:val="center"/>
+        <w:rPr>
+          <w:b/>
+          <w:sz w:val="60"/>
+          <w:szCs w:val="60"/>
+        </w:rPr>
+      </w:pPr>
+      <w:r>
+        <w:rPr>
+          <w:b/>
+        </w:rPr>
         <w:br/>
+      </w:r>
+      <w:r>
+        <w:rPr>
+          <w:b/>
+          <w:sz w:val="60"/>
+          <w:szCs w:val="60"/>
+        </w:rPr>
         <w:t xml:space="preserve">Stage 5: </w:t>
       </w:r>
       <w:proofErr w:type="spellStart"/>
       <w:r>
+        <w:rPr>
+          <w:b/>
+          <w:sz w:val="60"/>
+          <w:szCs w:val="60"/>
+        </w:rPr>
         <w:t>Sci</w:t>
       </w:r>
       <w:proofErr w:type="spellEnd"/>
       <w:r>
+        <w:rPr>
+          <w:b/>
+          <w:sz w:val="60"/>
+          <w:szCs w:val="60"/>
+        </w:rPr>
         <w:t xml:space="preserve"> Li</w:t>
       </w:r>
     </w:p>
@@ -1232,6 +1316,7 @@
         <w:contextualSpacing/>
       </w:pPr>
       <w:r>
+        <w:lastRenderedPageBreak/>
         <w:t xml:space="preserve">Attack 2: Creates a spark orb that revolves around him. Speed is much faster. </w:t>
       </w:r>
       <w:proofErr w:type="gramStart"/>
@@ -1328,8 +1413,672 @@
         <w:contextualSpacing/>
       </w:pPr>
       <w:r>
+        <w:t xml:space="preserve">So they go into the </w:t>
+      </w:r>
+      <w:proofErr w:type="spellStart"/>
+      <w:r>
+        <w:t>Sci</w:t>
+      </w:r>
+      <w:proofErr w:type="spellEnd"/>
+      <w:r>
+        <w:t xml:space="preserve"> Li, and </w:t>
+      </w:r>
+      <w:r>
+        <w:t>they chilling, they fighting in the elevator to get to the main spawning point to liberate the area</w:t>
+      </w:r>
+      <w:r>
+        <w:t>, which is on the fourteenth floor</w:t>
+      </w:r>
+      <w:r>
+        <w:t>. And they fight random enemies on the elevator that spawn from the darkness and shit or something. Suddenly the elevator stops at a floor and they’re like, “</w:t>
+      </w:r>
+      <w:proofErr w:type="spellStart"/>
+      <w:r>
+        <w:t>Dammit</w:t>
+      </w:r>
+      <w:proofErr w:type="spellEnd"/>
+      <w:r>
+        <w:t xml:space="preserve"> all. </w:t>
+      </w:r>
+      <w:proofErr w:type="gramStart"/>
+      <w:r>
+        <w:t>Stop interrupting” or something.</w:t>
+      </w:r>
+      <w:proofErr w:type="gramEnd"/>
+    </w:p>
+    <w:p>
+      <w:pPr>
+        <w:spacing w:line="240" w:lineRule="auto"/>
+        <w:contextualSpacing/>
+      </w:pPr>
+    </w:p>
+    <w:p>
+      <w:pPr>
+        <w:spacing w:line="240" w:lineRule="auto"/>
+        <w:contextualSpacing/>
+      </w:pPr>
+      <w:r>
+        <w:t>Floor 5:</w:t>
+      </w:r>
+    </w:p>
+    <w:p>
+      <w:pPr>
+        <w:spacing w:line="240" w:lineRule="auto"/>
+        <w:contextualSpacing/>
+      </w:pPr>
+      <w:r>
+        <w:t>And then they find darker shadowy counterparts of themselves that they have to fight.</w:t>
+      </w:r>
+      <w:r>
+        <w:t xml:space="preserve"> Oh no.</w:t>
+      </w:r>
+      <w:r>
+        <w:t xml:space="preserve"> And this was what happened with Clarissa’s Shadow Virus attack.</w:t>
+      </w:r>
+    </w:p>
+    <w:p>
+      <w:pPr>
+        <w:spacing w:line="240" w:lineRule="auto"/>
+        <w:contextualSpacing/>
+      </w:pPr>
+    </w:p>
+    <w:p>
+      <w:pPr>
+        <w:spacing w:line="240" w:lineRule="auto"/>
+        <w:contextualSpacing/>
+      </w:pPr>
+      <w:r>
+        <w:t>Mini-Bosses:</w:t>
+      </w:r>
+    </w:p>
+    <w:p>
+      <w:pPr>
+        <w:spacing w:line="240" w:lineRule="auto"/>
+        <w:contextualSpacing/>
+        <w:rPr>
+          <w:b/>
+        </w:rPr>
+      </w:pPr>
+      <w:r>
+        <w:rPr>
+          <w:b/>
+        </w:rPr>
+        <w:t>Anti-Christina and Anti-</w:t>
+      </w:r>
+      <w:proofErr w:type="spellStart"/>
+      <w:r>
+        <w:rPr>
+          <w:b/>
+        </w:rPr>
+        <w:t>Cia</w:t>
+      </w:r>
+      <w:proofErr w:type="spellEnd"/>
+    </w:p>
+    <w:p>
+      <w:pPr>
+        <w:spacing w:line="240" w:lineRule="auto"/>
+        <w:contextualSpacing/>
+      </w:pPr>
+      <w:r>
+        <w:t>HP:</w:t>
+      </w:r>
+    </w:p>
+    <w:p>
+      <w:pPr>
+        <w:spacing w:line="240" w:lineRule="auto"/>
+        <w:contextualSpacing/>
+      </w:pPr>
+      <w:r>
+        <w:t>HP:</w:t>
+      </w:r>
+    </w:p>
+    <w:p>
+      <w:pPr>
+        <w:spacing w:line="240" w:lineRule="auto"/>
+        <w:contextualSpacing/>
+      </w:pPr>
+    </w:p>
+    <w:p>
+      <w:pPr>
+        <w:spacing w:line="240" w:lineRule="auto"/>
+        <w:contextualSpacing/>
+      </w:pPr>
+      <w:r>
+        <w:t>Various Anti-CK Attacks:</w:t>
+      </w:r>
+    </w:p>
+    <w:p>
+      <w:pPr>
+        <w:spacing w:line="240" w:lineRule="auto"/>
+        <w:contextualSpacing/>
+      </w:pPr>
+      <w:r>
+        <w:t xml:space="preserve">Attack 1: Shoots a thunder bolt in a straight line. </w:t>
+      </w:r>
+      <w:proofErr w:type="gramStart"/>
+      <w:r>
+        <w:t>Inflicts Stun.</w:t>
+      </w:r>
+      <w:proofErr w:type="gramEnd"/>
+    </w:p>
+    <w:p>
+      <w:pPr>
+        <w:spacing w:line="240" w:lineRule="auto"/>
+        <w:contextualSpacing/>
+      </w:pPr>
+      <w:r>
+        <w:t xml:space="preserve">Attack 2: Spins around creating an arc of thunder around her. </w:t>
+      </w:r>
+      <w:proofErr w:type="gramStart"/>
+      <w:r>
+        <w:t>Inflicts Stun.</w:t>
+      </w:r>
+      <w:proofErr w:type="gramEnd"/>
+    </w:p>
+    <w:p>
+      <w:pPr>
+        <w:spacing w:line="240" w:lineRule="auto"/>
+        <w:contextualSpacing/>
+      </w:pPr>
+    </w:p>
+    <w:p>
+      <w:pPr>
+        <w:spacing w:line="240" w:lineRule="auto"/>
+        <w:contextualSpacing/>
+      </w:pPr>
+      <w:r>
+        <w:t>Various Anti-CM Attacks:</w:t>
+      </w:r>
+    </w:p>
+    <w:p>
+      <w:pPr>
+        <w:spacing w:line="240" w:lineRule="auto"/>
+        <w:contextualSpacing/>
+      </w:pPr>
+      <w:r>
+        <w:t xml:space="preserve">Attack 1: Shoots a cone of magic bullets. </w:t>
+      </w:r>
+      <w:proofErr w:type="gramStart"/>
+      <w:r>
+        <w:t>Inflicts various status ailments.</w:t>
+      </w:r>
+      <w:proofErr w:type="gramEnd"/>
+    </w:p>
+    <w:p>
+      <w:pPr>
+        <w:spacing w:line="240" w:lineRule="auto"/>
+        <w:contextualSpacing/>
+      </w:pPr>
+      <w:r>
+        <w:t xml:space="preserve">Attack 2: Shoots a homing magic missile. </w:t>
+      </w:r>
+      <w:proofErr w:type="gramStart"/>
+      <w:r>
+        <w:t>Reduces Attack.</w:t>
+      </w:r>
+      <w:proofErr w:type="gramEnd"/>
+    </w:p>
+    <w:p>
+      <w:pPr>
+        <w:spacing w:line="240" w:lineRule="auto"/>
+        <w:contextualSpacing/>
+      </w:pPr>
+      <w:r>
+        <w:t>Attack 3: Goes into the air and shoots a projectile that explodes upon ground impact.</w:t>
+      </w:r>
+    </w:p>
+    <w:p>
+      <w:pPr>
+        <w:spacing w:line="240" w:lineRule="auto"/>
+        <w:contextualSpacing/>
+      </w:pPr>
+      <w:r>
+        <w:t>Attack 4: Heals Anti-CK every 2 seconds by a very small amount.</w:t>
+      </w:r>
+    </w:p>
+    <w:p>
+      <w:pPr>
+        <w:spacing w:line="240" w:lineRule="auto"/>
+        <w:contextualSpacing/>
+      </w:pPr>
+    </w:p>
+    <w:p>
+      <w:pPr>
+        <w:spacing w:line="240" w:lineRule="auto"/>
+        <w:contextualSpacing/>
+      </w:pPr>
+      <w:r>
+        <w:t>Various Both Attacks:</w:t>
+      </w:r>
+    </w:p>
+    <w:p>
+      <w:pPr>
+        <w:spacing w:line="240" w:lineRule="auto"/>
+        <w:contextualSpacing/>
+      </w:pPr>
+      <w:r>
+        <w:t>Attack 1: Slowly back away from the players. Both do not like to be close.</w:t>
+      </w:r>
+    </w:p>
+    <w:p>
+      <w:pPr>
+        <w:spacing w:line="240" w:lineRule="auto"/>
+        <w:contextualSpacing/>
+      </w:pPr>
+      <w:r>
+        <w:t>Attack 2: Umm something</w:t>
+      </w:r>
+    </w:p>
+    <w:p>
+      <w:pPr>
+        <w:spacing w:line="240" w:lineRule="auto"/>
+        <w:contextualSpacing/>
+      </w:pPr>
+    </w:p>
+    <w:p>
+      <w:pPr>
+        <w:spacing w:line="240" w:lineRule="auto"/>
+        <w:contextualSpacing/>
+      </w:pPr>
+      <w:r>
+        <w:t>Special Attacks:</w:t>
+      </w:r>
+    </w:p>
+    <w:p>
+      <w:pPr>
+        <w:spacing w:line="240" w:lineRule="auto"/>
+        <w:contextualSpacing/>
+      </w:pPr>
+      <w:r>
+        <w:t xml:space="preserve">S. Attack 1: Anti-Friendship Finale: Demonic Uprising [Use when 50% HP down instantly] – </w:t>
+      </w:r>
+      <w:r>
+        <w:t>Deal some damage and t</w:t>
+      </w:r>
+      <w:r>
+        <w:t xml:space="preserve">urn on all </w:t>
+      </w:r>
+      <w:proofErr w:type="spellStart"/>
+      <w:r>
+        <w:t>cooldown</w:t>
+      </w:r>
+      <w:proofErr w:type="spellEnd"/>
+      <w:r>
+        <w:t xml:space="preserve"> timer</w:t>
+      </w:r>
+      <w:r>
+        <w:t xml:space="preserve">s for abilities/items if Units are in the attack radius. They will use this more than once. </w:t>
+      </w:r>
+      <w:proofErr w:type="gramStart"/>
+      <w:r>
+        <w:t>Or something.</w:t>
+      </w:r>
+      <w:proofErr w:type="gramEnd"/>
+      <w:r>
+        <w:t xml:space="preserve"> I don’t know.</w:t>
+      </w:r>
+    </w:p>
+    <w:p>
+      <w:pPr>
+        <w:spacing w:line="240" w:lineRule="auto"/>
+        <w:contextualSpacing/>
+      </w:pPr>
+    </w:p>
+    <w:p>
+      <w:pPr>
+        <w:spacing w:line="240" w:lineRule="auto"/>
+        <w:contextualSpacing/>
+      </w:pPr>
+    </w:p>
+    <w:p>
+      <w:pPr>
+        <w:spacing w:line="240" w:lineRule="auto"/>
+        <w:contextualSpacing/>
+      </w:pPr>
+      <w:r>
+        <w:t>One notable problem is that the floor isn’t well-illuminated, and sometimes blacks out at random intervals</w:t>
+      </w:r>
+      <w:r>
+        <w:t xml:space="preserve"> for a second</w:t>
+      </w:r>
+      <w:r>
+        <w:t>, making the fight even harder.</w:t>
+      </w:r>
+      <w:r>
+        <w:t xml:space="preserve"> They are very sneaky and will try to sneak up on you</w:t>
+      </w:r>
+      <w:r>
+        <w:t>, stun you, and other stuff</w:t>
+      </w:r>
+      <w:r>
+        <w:t>.</w:t>
+      </w:r>
+      <w:r>
+        <w:t xml:space="preserve"> Also there are bookshelves which are annoying.</w:t>
+      </w:r>
+      <w:r>
+        <w:t xml:space="preserve"> In some instances, they </w:t>
+      </w:r>
+      <w:r>
         <w:lastRenderedPageBreak/>
-        <w:t xml:space="preserve">So they go into the </w:t>
+        <w:t>will hide in dark areas and knock over books, in attempts to lure you in. If you take the bait, Anti-Christina will zap you and Anti-</w:t>
+      </w:r>
+      <w:proofErr w:type="spellStart"/>
+      <w:r>
+        <w:t>Cia</w:t>
+      </w:r>
+      <w:proofErr w:type="spellEnd"/>
+      <w:r>
+        <w:t xml:space="preserve"> will start spamming magic bullets.</w:t>
+      </w:r>
+    </w:p>
+    <w:p>
+      <w:pPr>
+        <w:spacing w:line="240" w:lineRule="auto"/>
+        <w:contextualSpacing/>
+      </w:pPr>
+    </w:p>
+    <w:p>
+      <w:pPr>
+        <w:spacing w:line="240" w:lineRule="auto"/>
+        <w:contextualSpacing/>
+      </w:pPr>
+      <w:r>
+        <w:t>Floor 9</w:t>
+      </w:r>
+      <w:r>
+        <w:t>:</w:t>
+      </w:r>
+    </w:p>
+    <w:p>
+      <w:pPr>
+        <w:spacing w:line="240" w:lineRule="auto"/>
+        <w:contextualSpacing/>
+      </w:pPr>
+      <w:r>
+        <w:t>Mini-Bosses:</w:t>
+      </w:r>
+    </w:p>
+    <w:p>
+      <w:pPr>
+        <w:spacing w:line="240" w:lineRule="auto"/>
+        <w:contextualSpacing/>
+        <w:rPr>
+          <w:b/>
+        </w:rPr>
+      </w:pPr>
+      <w:r>
+        <w:rPr>
+          <w:b/>
+        </w:rPr>
+        <w:t>Anti-Charles and Anti-Nate</w:t>
+      </w:r>
+    </w:p>
+    <w:p>
+      <w:pPr>
+        <w:spacing w:line="240" w:lineRule="auto"/>
+        <w:contextualSpacing/>
+      </w:pPr>
+      <w:r>
+        <w:t>HP:</w:t>
+      </w:r>
+    </w:p>
+    <w:p>
+      <w:pPr>
+        <w:spacing w:line="240" w:lineRule="auto"/>
+        <w:contextualSpacing/>
+      </w:pPr>
+      <w:r>
+        <w:t>HP:</w:t>
+      </w:r>
+    </w:p>
+    <w:p>
+      <w:pPr>
+        <w:spacing w:line="240" w:lineRule="auto"/>
+        <w:contextualSpacing/>
+      </w:pPr>
+    </w:p>
+    <w:p>
+      <w:pPr>
+        <w:spacing w:line="240" w:lineRule="auto"/>
+        <w:contextualSpacing/>
+      </w:pPr>
+      <w:r>
+        <w:t>Various Anti-CY Attacks:</w:t>
+      </w:r>
+    </w:p>
+    <w:p>
+      <w:pPr>
+        <w:spacing w:line="240" w:lineRule="auto"/>
+        <w:contextualSpacing/>
+      </w:pPr>
+      <w:r>
+        <w:t xml:space="preserve">Attack 1: Charges directly with a </w:t>
+      </w:r>
+      <w:proofErr w:type="spellStart"/>
+      <w:r>
+        <w:t>shinai</w:t>
+      </w:r>
+      <w:proofErr w:type="spellEnd"/>
+      <w:r>
+        <w:t xml:space="preserve"> </w:t>
+      </w:r>
+    </w:p>
+    <w:p>
+      <w:pPr>
+        <w:spacing w:line="240" w:lineRule="auto"/>
+        <w:contextualSpacing/>
+      </w:pPr>
+      <w:r>
+        <w:t xml:space="preserve">Attack </w:t>
+      </w:r>
+      <w:r>
+        <w:t>2</w:t>
+      </w:r>
+      <w:r>
+        <w:t xml:space="preserve">: </w:t>
+      </w:r>
+      <w:r>
+        <w:t xml:space="preserve">Teleports both Units to a different a </w:t>
+      </w:r>
+      <w:proofErr w:type="spellStart"/>
+      <w:r>
+        <w:t>rea</w:t>
+      </w:r>
+      <w:proofErr w:type="spellEnd"/>
+    </w:p>
+    <w:p>
+      <w:pPr>
+        <w:spacing w:line="240" w:lineRule="auto"/>
+        <w:contextualSpacing/>
+      </w:pPr>
+      <w:r>
+        <w:t>Various Anti-NM Attacks:</w:t>
+      </w:r>
+    </w:p>
+    <w:p>
+      <w:pPr>
+        <w:spacing w:line="240" w:lineRule="auto"/>
+        <w:contextualSpacing/>
+      </w:pPr>
+      <w:r>
+        <w:t>Attack 1: Charges directly with claws</w:t>
+      </w:r>
+    </w:p>
+    <w:p>
+      <w:pPr>
+        <w:spacing w:line="240" w:lineRule="auto"/>
+        <w:contextualSpacing/>
+      </w:pPr>
+      <w:r>
+        <w:t>Attack 2:</w:t>
+      </w:r>
+      <w:r>
+        <w:t xml:space="preserve"> Shoots a stream of claw bullets</w:t>
+      </w:r>
+    </w:p>
+    <w:p>
+      <w:pPr>
+        <w:spacing w:line="240" w:lineRule="auto"/>
+        <w:contextualSpacing/>
+      </w:pPr>
+      <w:r>
+        <w:t>Attack 3:</w:t>
+      </w:r>
+    </w:p>
+    <w:p>
+      <w:pPr>
+        <w:spacing w:line="240" w:lineRule="auto"/>
+        <w:contextualSpacing/>
+      </w:pPr>
+    </w:p>
+    <w:p>
+      <w:pPr>
+        <w:spacing w:line="240" w:lineRule="auto"/>
+        <w:contextualSpacing/>
+      </w:pPr>
+      <w:r>
+        <w:t>Various Attacks:</w:t>
+      </w:r>
+    </w:p>
+    <w:p>
+      <w:pPr>
+        <w:spacing w:line="240" w:lineRule="auto"/>
+        <w:contextualSpacing/>
+      </w:pPr>
+      <w:r>
+        <w:t>Attack 1: Both will perform Attack 1 consecutively right after the other along with teleporting</w:t>
+      </w:r>
+    </w:p>
+    <w:p>
+      <w:pPr>
+        <w:spacing w:line="240" w:lineRule="auto"/>
+        <w:contextualSpacing/>
+      </w:pPr>
+    </w:p>
+    <w:p>
+      <w:pPr>
+        <w:spacing w:line="240" w:lineRule="auto"/>
+        <w:contextualSpacing/>
+      </w:pPr>
+      <w:r>
+        <w:t>Special Attacks:</w:t>
+      </w:r>
+    </w:p>
+    <w:p>
+      <w:pPr>
+        <w:spacing w:line="240" w:lineRule="auto"/>
+        <w:contextualSpacing/>
+      </w:pPr>
+      <w:r>
+        <w:t xml:space="preserve">S. Attack 1: Anti-Friendship Finale: I don’t know [Use when 50% HP down instantly] – </w:t>
+      </w:r>
+      <w:r>
+        <w:t xml:space="preserve">Reduce all Units’ HP to 1 </w:t>
+      </w:r>
+      <w:r>
+        <w:t xml:space="preserve">and turn on a random hotkey’s </w:t>
+      </w:r>
+      <w:proofErr w:type="spellStart"/>
+      <w:r>
+        <w:t>cooldown</w:t>
+      </w:r>
+      <w:proofErr w:type="spellEnd"/>
+      <w:r>
+        <w:t xml:space="preserve"> </w:t>
+      </w:r>
+      <w:r>
+        <w:t xml:space="preserve">if they are in the attack radius. It’s a big attack radius though. </w:t>
+      </w:r>
+      <w:proofErr w:type="gramStart"/>
+      <w:r>
+        <w:t>Can be interrupted with attacking.</w:t>
+      </w:r>
+      <w:proofErr w:type="gramEnd"/>
+      <w:r>
+        <w:t xml:space="preserve"> They will use this more than once.</w:t>
+      </w:r>
+    </w:p>
+    <w:p>
+      <w:pPr>
+        <w:spacing w:line="240" w:lineRule="auto"/>
+        <w:contextualSpacing/>
+      </w:pPr>
+    </w:p>
+    <w:p>
+      <w:pPr>
+        <w:spacing w:line="240" w:lineRule="auto"/>
+        <w:contextualSpacing/>
+      </w:pPr>
+      <w:r>
+        <w:t xml:space="preserve">Like the last </w:t>
+      </w:r>
+      <w:proofErr w:type="spellStart"/>
+      <w:r>
+        <w:t>miniboss</w:t>
+      </w:r>
+      <w:proofErr w:type="spellEnd"/>
+      <w:r>
+        <w:t xml:space="preserve"> fight, the floor isn’t well-illuminated. </w:t>
+      </w:r>
+      <w:r>
+        <w:t>They aren’t as sneaky, as they are more powerful. But they can teleport. That’s annoying, especially in the dark areas.</w:t>
+      </w:r>
+      <w:r>
+        <w:t xml:space="preserve"> </w:t>
+      </w:r>
+      <w:r>
+        <w:t>Despite this though, they are more predictable as they are pretty reckless. They will always try to be attacking you, and as such, you can place traps or various status abilities near you.</w:t>
+      </w:r>
+    </w:p>
+    <w:p>
+      <w:pPr>
+        <w:spacing w:line="240" w:lineRule="auto"/>
+        <w:contextualSpacing/>
+      </w:pPr>
+    </w:p>
+    <w:p>
+      <w:pPr>
+        <w:spacing w:line="240" w:lineRule="auto"/>
+        <w:contextualSpacing/>
+      </w:pPr>
+    </w:p>
+    <w:p>
+      <w:pPr>
+        <w:spacing w:line="240" w:lineRule="auto"/>
+        <w:contextualSpacing/>
+      </w:pPr>
+    </w:p>
+    <w:p>
+      <w:pPr>
+        <w:spacing w:line="240" w:lineRule="auto"/>
+        <w:contextualSpacing/>
+      </w:pPr>
+      <w:r>
+        <w:t>Floor 1</w:t>
+      </w:r>
+      <w:r>
+        <w:t>3</w:t>
+      </w:r>
+      <w:r>
+        <w:t>:</w:t>
+      </w:r>
+    </w:p>
+    <w:p>
+      <w:pPr>
+        <w:spacing w:line="240" w:lineRule="auto"/>
+        <w:contextualSpacing/>
+      </w:pPr>
+      <w:r>
+        <w:t xml:space="preserve">So you see the </w:t>
+      </w:r>
+      <w:proofErr w:type="spellStart"/>
+      <w:r>
+        <w:t>dood</w:t>
+      </w:r>
+      <w:proofErr w:type="spellEnd"/>
+      <w:r>
+        <w:t xml:space="preserve"> from earlier that fought you outside of the </w:t>
       </w:r>
       <w:proofErr w:type="spellStart"/>
       <w:r>
@@ -1337,28 +2086,124 @@
       </w:r>
       <w:proofErr w:type="spellEnd"/>
       <w:r>
-        <w:t xml:space="preserve"> Li, and </w:t>
-      </w:r>
-      <w:r>
-        <w:t>they chilling, they fighting in the elevator to get to the main spawning point to liberate the area</w:t>
-      </w:r>
-      <w:r>
-        <w:t>, which is on the fourteenth floor</w:t>
-      </w:r>
-      <w:r>
-        <w:t>. And they fight random enemies on the elevator that spawn from the darkness and shit or something. Suddenly the elevator stops at a floor and they’re like, “</w:t>
-      </w:r>
-      <w:proofErr w:type="spellStart"/>
-      <w:r>
-        <w:t>Dammit</w:t>
-      </w:r>
-      <w:proofErr w:type="spellEnd"/>
-      <w:r>
-        <w:t xml:space="preserve"> all. </w:t>
+        <w:t xml:space="preserve"> Li, and he’s somewhat worried that his sister isn’t here. But that’s okay because his sister arrives all of a sudden through one of the elevators.</w:t>
+      </w:r>
+    </w:p>
+    <w:p>
+      <w:pPr>
+        <w:spacing w:line="240" w:lineRule="auto"/>
+        <w:contextualSpacing/>
+      </w:pPr>
+      <w:r>
+        <w:t>And then shit happens.</w:t>
+      </w:r>
+    </w:p>
+    <w:p>
+      <w:pPr>
+        <w:spacing w:line="240" w:lineRule="auto"/>
+        <w:contextualSpacing/>
+      </w:pPr>
+    </w:p>
+    <w:p>
+      <w:pPr>
+        <w:spacing w:line="240" w:lineRule="auto"/>
+        <w:contextualSpacing/>
+      </w:pPr>
+      <w:r>
+        <w:t>Bosses:</w:t>
+      </w:r>
+    </w:p>
+    <w:p>
+      <w:pPr>
+        <w:spacing w:line="240" w:lineRule="auto"/>
+        <w:contextualSpacing/>
+        <w:rPr>
+          <w:b/>
+        </w:rPr>
+      </w:pPr>
+      <w:r>
+        <w:rPr>
+          <w:b/>
+        </w:rPr>
+        <w:t xml:space="preserve">Twins 1 and 2 </w:t>
+      </w:r>
+      <w:r>
+        <w:rPr>
+          <w:b/>
+        </w:rPr>
+        <w:t>-</w:t>
+      </w:r>
+      <w:proofErr w:type="spellStart"/>
+      <w:r>
+        <w:rPr>
+          <w:b/>
+        </w:rPr>
+        <w:t>Synchro</w:t>
+      </w:r>
+      <w:proofErr w:type="spellEnd"/>
+      <w:r>
+        <w:rPr>
+          <w:b/>
+        </w:rPr>
+        <w:t xml:space="preserve"> Form-</w:t>
+      </w:r>
+      <w:r>
+        <w:rPr>
+          <w:b/>
+        </w:rPr>
+        <w:t xml:space="preserve"> (P_______N) (Y__E)</w:t>
+      </w:r>
+    </w:p>
+    <w:p>
+      <w:pPr>
+        <w:spacing w:line="240" w:lineRule="auto"/>
+        <w:contextualSpacing/>
+      </w:pPr>
+      <w:r>
+        <w:t>HP:</w:t>
+      </w:r>
+      <w:r>
+        <w:t xml:space="preserve"> They share the same HP</w:t>
+      </w:r>
+      <w:r>
+        <w:t>?</w:t>
+      </w:r>
+    </w:p>
+    <w:p>
+      <w:pPr>
+        <w:spacing w:line="240" w:lineRule="auto"/>
+        <w:contextualSpacing/>
+      </w:pPr>
+      <w:r>
+        <w:t>EXP:</w:t>
+      </w:r>
+    </w:p>
+    <w:p>
+      <w:pPr>
+        <w:spacing w:line="240" w:lineRule="auto"/>
+        <w:contextualSpacing/>
+      </w:pPr>
+    </w:p>
+    <w:p>
+      <w:pPr>
+        <w:spacing w:line="240" w:lineRule="auto"/>
+        <w:contextualSpacing/>
+      </w:pPr>
+      <w:r>
+        <w:t>Various Attacks:</w:t>
+      </w:r>
+    </w:p>
+    <w:p>
+      <w:pPr>
+        <w:spacing w:line="240" w:lineRule="auto"/>
+        <w:contextualSpacing/>
+      </w:pPr>
+      <w:r>
+        <w:t xml:space="preserve">Attack 1: Twin 2 uses the chain tied around Twin 1’s neck and swings him around. </w:t>
       </w:r>
       <w:proofErr w:type="gramStart"/>
       <w:r>
-        <w:t>Stop interrupting” or something.</w:t>
+        <w:t>Huge attack radius.</w:t>
       </w:r>
       <w:proofErr w:type="gramEnd"/>
     </w:p>
@@ -1367,113 +2212,18 @@
         <w:spacing w:line="240" w:lineRule="auto"/>
         <w:contextualSpacing/>
       </w:pPr>
-    </w:p>
-    <w:p>
-      <w:pPr>
-        <w:spacing w:line="240" w:lineRule="auto"/>
-        <w:contextualSpacing/>
-      </w:pPr>
-      <w:r>
-        <w:t>Floor 5:</w:t>
-      </w:r>
-    </w:p>
-    <w:p>
-      <w:pPr>
-        <w:spacing w:line="240" w:lineRule="auto"/>
-        <w:contextualSpacing/>
-      </w:pPr>
-      <w:r>
-        <w:t>And then they find darker shadowy counterparts of themselves that they have to fight.</w:t>
-      </w:r>
-      <w:r>
-        <w:t xml:space="preserve"> Oh no.</w:t>
-      </w:r>
-      <w:r>
-        <w:t xml:space="preserve"> And this was what happened with Clarissa’s Shadow Virus attack.</w:t>
-      </w:r>
-    </w:p>
-    <w:p>
-      <w:pPr>
-        <w:spacing w:line="240" w:lineRule="auto"/>
-        <w:contextualSpacing/>
-      </w:pPr>
-    </w:p>
-    <w:p>
-      <w:pPr>
-        <w:spacing w:line="240" w:lineRule="auto"/>
-        <w:contextualSpacing/>
-      </w:pPr>
-      <w:r>
-        <w:t>Mini-Bosses:</w:t>
-      </w:r>
-    </w:p>
-    <w:p>
-      <w:pPr>
-        <w:spacing w:line="240" w:lineRule="auto"/>
-        <w:contextualSpacing/>
-        <w:rPr>
-          <w:b/>
-        </w:rPr>
-      </w:pPr>
-      <w:r>
-        <w:rPr>
-          <w:b/>
-        </w:rPr>
-        <w:t>Anti-Christina and Anti-</w:t>
-      </w:r>
-      <w:proofErr w:type="spellStart"/>
-      <w:r>
-        <w:rPr>
-          <w:b/>
-        </w:rPr>
-        <w:t>Cia</w:t>
-      </w:r>
-      <w:proofErr w:type="spellEnd"/>
-    </w:p>
-    <w:p>
-      <w:pPr>
-        <w:spacing w:line="240" w:lineRule="auto"/>
-        <w:contextualSpacing/>
-      </w:pPr>
-      <w:r>
-        <w:t>HP:</w:t>
-      </w:r>
-    </w:p>
-    <w:p>
-      <w:pPr>
-        <w:spacing w:line="240" w:lineRule="auto"/>
-        <w:contextualSpacing/>
-      </w:pPr>
-      <w:r>
-        <w:t>HP:</w:t>
-      </w:r>
-    </w:p>
-    <w:p>
-      <w:pPr>
-        <w:spacing w:line="240" w:lineRule="auto"/>
-        <w:contextualSpacing/>
-      </w:pPr>
-    </w:p>
-    <w:p>
-      <w:pPr>
-        <w:spacing w:line="240" w:lineRule="auto"/>
-        <w:contextualSpacing/>
-      </w:pPr>
-      <w:r>
-        <w:t>Various Anti-CK Attacks:</w:t>
-      </w:r>
-    </w:p>
-    <w:p>
-      <w:pPr>
-        <w:spacing w:line="240" w:lineRule="auto"/>
-        <w:contextualSpacing/>
-      </w:pPr>
-      <w:r>
-        <w:t xml:space="preserve">Attack 1: Shoots a thunder bolt in a straight line. </w:t>
-      </w:r>
+      <w:r>
+        <w:t>Attack 2: Twins 1 and 2 shoot colorful magic missiles in a cone.</w:t>
+      </w:r>
+    </w:p>
+    <w:p>
+      <w:pPr>
+        <w:spacing w:line="240" w:lineRule="auto"/>
+        <w:contextualSpacing/>
+      </w:pPr>
       <w:proofErr w:type="gramStart"/>
       <w:r>
-        <w:t>Inflicts Stun.</w:t>
+        <w:t>Attack 3: Twin 1 attacks with his blade.</w:t>
       </w:r>
       <w:proofErr w:type="gramEnd"/>
     </w:p>
@@ -1483,11 +2233,21 @@
         <w:contextualSpacing/>
       </w:pPr>
       <w:r>
-        <w:t xml:space="preserve">Attack 2: Spins around creating an arc of thunder around her. </w:t>
+        <w:lastRenderedPageBreak/>
+        <w:t>Attack 4: Twin 2 jumps into the air and shoots a burst of powerful magic. Twin 1 is immobilized at this time.</w:t>
+      </w:r>
+    </w:p>
+    <w:p>
+      <w:pPr>
+        <w:spacing w:line="240" w:lineRule="auto"/>
+        <w:contextualSpacing/>
+      </w:pPr>
+      <w:r>
+        <w:t xml:space="preserve">Attack 5: Several stationary magic bombs appear around the stage. </w:t>
       </w:r>
       <w:proofErr w:type="gramStart"/>
       <w:r>
-        <w:t>Inflicts Stun.</w:t>
+        <w:t>Disappears within ten seconds.</w:t>
       </w:r>
       <w:proofErr w:type="gramEnd"/>
     </w:p>
@@ -1496,27 +2256,325 @@
         <w:spacing w:line="240" w:lineRule="auto"/>
         <w:contextualSpacing/>
       </w:pPr>
-    </w:p>
-    <w:p>
-      <w:pPr>
-        <w:spacing w:line="240" w:lineRule="auto"/>
-        <w:contextualSpacing/>
-      </w:pPr>
-      <w:r>
-        <w:t>Various Anti-CM Attacks:</w:t>
-      </w:r>
-    </w:p>
-    <w:p>
-      <w:pPr>
-        <w:spacing w:line="240" w:lineRule="auto"/>
-        <w:contextualSpacing/>
-      </w:pPr>
-      <w:r>
-        <w:t xml:space="preserve">Attack 1: Shoots a cone of magic bullets. </w:t>
+      <w:r>
+        <w:t>Attack 6: Shoots bullets in a flower-like pattern</w:t>
+      </w:r>
+    </w:p>
+    <w:p>
+      <w:pPr>
+        <w:spacing w:line="240" w:lineRule="auto"/>
+        <w:contextualSpacing/>
+      </w:pPr>
+      <w:r>
+        <w:t>Attack 7: Draws a line that homes in on the player.</w:t>
+      </w:r>
+      <w:r>
+        <w:t xml:space="preserve"> The line can turn at right angles</w:t>
+      </w:r>
+      <w:r>
+        <w:t>.</w:t>
+      </w:r>
+      <w:r>
+        <w:t xml:space="preserve"> Once the line is finished, </w:t>
+      </w:r>
+      <w:r>
+        <w:t>both twins charge on the path of that line quickly</w:t>
+      </w:r>
+    </w:p>
+    <w:p>
+      <w:pPr>
+        <w:spacing w:line="240" w:lineRule="auto"/>
+        <w:contextualSpacing/>
+      </w:pPr>
+      <w:r>
+        <w:t>Attack 8: Separate and do their own thing for a few seconds.</w:t>
+      </w:r>
+      <w:r>
+        <w:t xml:space="preserve"> Good for dodging attacks.</w:t>
+      </w:r>
+    </w:p>
+    <w:p>
+      <w:pPr>
+        <w:spacing w:line="240" w:lineRule="auto"/>
+        <w:contextualSpacing/>
+      </w:pPr>
+    </w:p>
+    <w:p>
+      <w:pPr>
+        <w:spacing w:line="240" w:lineRule="auto"/>
+        <w:contextualSpacing/>
+      </w:pPr>
+      <w:r>
+        <w:t>Special Attacks:</w:t>
+      </w:r>
+    </w:p>
+    <w:p>
+      <w:pPr>
+        <w:spacing w:line="240" w:lineRule="auto"/>
+        <w:contextualSpacing/>
+      </w:pPr>
+      <w:r>
+        <w:t>S. Attack 1: [75% HP instantly] –</w:t>
+      </w:r>
+      <w:r>
+        <w:t xml:space="preserve"> 10</w:t>
+      </w:r>
+      <w:r>
+        <w:t xml:space="preserve"> Swords of darkness will descend trying to hit the player. </w:t>
+      </w:r>
+      <w:r>
+        <w:t>Once they hit the ground, they will swing in a circular arc and then disappear.</w:t>
+      </w:r>
+    </w:p>
+    <w:p>
+      <w:pPr>
+        <w:spacing w:line="240" w:lineRule="auto"/>
+        <w:contextualSpacing/>
+      </w:pPr>
+      <w:r>
+        <w:t>S. Attack 2: [50% HP instantly] – The field is covered in dark bullets.</w:t>
+      </w:r>
+    </w:p>
+    <w:p>
+      <w:pPr>
+        <w:spacing w:line="240" w:lineRule="auto"/>
+        <w:contextualSpacing/>
+      </w:pPr>
+      <w:r>
+        <w:t xml:space="preserve">S. Attack 3: </w:t>
+      </w:r>
+      <w:proofErr w:type="spellStart"/>
+      <w:r>
+        <w:t>Synchro</w:t>
+      </w:r>
+      <w:proofErr w:type="spellEnd"/>
+      <w:r>
+        <w:t xml:space="preserve"> Twin Finale [25% HP instantly]</w:t>
+      </w:r>
+      <w:r>
+        <w:t xml:space="preserve"> – Something bad probably will happen. This one will last for the remainder of the battle.</w:t>
+      </w:r>
+    </w:p>
+    <w:p>
+      <w:pPr>
+        <w:spacing w:line="240" w:lineRule="auto"/>
+        <w:contextualSpacing/>
+      </w:pPr>
+    </w:p>
+    <w:p>
+      <w:pPr>
+        <w:spacing w:line="240" w:lineRule="auto"/>
+        <w:contextualSpacing/>
+      </w:pPr>
+      <w:r>
+        <w:t>This floo</w:t>
+      </w:r>
+      <w:r>
+        <w:t>r is strangely well-illuminated and the bookshelves have disappeared.</w:t>
+      </w:r>
+    </w:p>
+    <w:p>
+      <w:pPr>
+        <w:spacing w:line="240" w:lineRule="auto"/>
+        <w:contextualSpacing/>
+      </w:pPr>
+    </w:p>
+    <w:p>
+      <w:pPr>
+        <w:spacing w:line="240" w:lineRule="auto"/>
+        <w:contextualSpacing/>
+      </w:pPr>
+      <w:r>
+        <w:t>Where you are will potentially define what attacks they use on you. If you are near a corner, they’ll charge toward you with a spinning attack. Unfortunately, t</w:t>
+      </w:r>
+      <w:r>
+        <w:t xml:space="preserve">heir spinning attack has a relatively huge attack </w:t>
+      </w:r>
+      <w:r>
+        <w:t>r</w:t>
+      </w:r>
+      <w:r>
+        <w:t>adius, so escaping is difficult if not impossible.</w:t>
+      </w:r>
+      <w:r>
+        <w:t xml:space="preserve"> If you are </w:t>
+      </w:r>
+      <w:r>
+        <w:t>far away from them,</w:t>
+      </w:r>
+      <w:r>
+        <w:t xml:space="preserve"> they will fire</w:t>
+      </w:r>
+      <w:r>
+        <w:t xml:space="preserve"> magic missiles </w:t>
+      </w:r>
+      <w:r>
+        <w:t>toward</w:t>
+      </w:r>
+      <w:r>
+        <w:t xml:space="preserve"> you. </w:t>
+      </w:r>
+      <w:r>
+        <w:t xml:space="preserve">If you are close to them, </w:t>
+      </w:r>
+      <w:r>
+        <w:t>they’ll use melee attacks or short but delayed bursts of powerful magic.</w:t>
+      </w:r>
+      <w:r>
+        <w:t xml:space="preserve"> Attacking after the delayed bursts is recommended because they don’t perform any actions during that </w:t>
+      </w:r>
+      <w:proofErr w:type="spellStart"/>
+      <w:r>
+        <w:t>cooldown</w:t>
+      </w:r>
+      <w:proofErr w:type="spellEnd"/>
+      <w:r>
+        <w:t xml:space="preserve"> time. </w:t>
+      </w:r>
+    </w:p>
+    <w:p>
+      <w:pPr>
+        <w:spacing w:line="240" w:lineRule="auto"/>
+        <w:contextualSpacing/>
+      </w:pPr>
+    </w:p>
+    <w:p>
+      <w:pPr>
+        <w:spacing w:line="240" w:lineRule="auto"/>
+        <w:contextualSpacing/>
+      </w:pPr>
+      <w:r>
+        <w:t>They don’t teleport. They move fast though.</w:t>
+      </w:r>
+      <w:r>
+        <w:br/>
+      </w:r>
+    </w:p>
+    <w:p>
+      <w:pPr>
+        <w:spacing w:line="240" w:lineRule="auto"/>
+        <w:contextualSpacing/>
+      </w:pPr>
+      <w:r>
+        <w:t>Floor 14:</w:t>
+      </w:r>
+    </w:p>
+    <w:p>
+      <w:pPr>
+        <w:spacing w:line="240" w:lineRule="auto"/>
+        <w:contextualSpacing/>
+      </w:pPr>
+      <w:r>
+        <w:t xml:space="preserve">Defeat the spawn point. This is easy because it’s just defeating a spawn point. </w:t>
+      </w:r>
+      <w:r>
+        <w:sym w:font="Wingdings" w:char="F04A"/>
+      </w:r>
+    </w:p>
+    <w:p>
+      <w:pPr>
+        <w:spacing w:line="240" w:lineRule="auto"/>
+        <w:contextualSpacing/>
+      </w:pPr>
+    </w:p>
+    <w:p>
+      <w:pPr>
+        <w:spacing w:line="240" w:lineRule="auto"/>
+        <w:contextualSpacing/>
+        <w:jc w:val="center"/>
+        <w:rPr>
+          <w:b/>
+          <w:sz w:val="60"/>
+          <w:szCs w:val="60"/>
+        </w:rPr>
+      </w:pPr>
+      <w:r>
+        <w:rPr>
+          <w:b/>
+          <w:sz w:val="60"/>
+          <w:szCs w:val="60"/>
+        </w:rPr>
+        <w:t>Stage 6 (FINAL):</w:t>
+      </w:r>
+    </w:p>
+    <w:p>
+      <w:pPr>
+        <w:spacing w:line="240" w:lineRule="auto"/>
+        <w:contextualSpacing/>
+        <w:jc w:val="center"/>
+        <w:rPr>
+          <w:b/>
+          <w:sz w:val="60"/>
+          <w:szCs w:val="60"/>
+        </w:rPr>
+      </w:pPr>
+      <w:r>
+        <w:br/>
+      </w:r>
+      <w:r>
+        <w:rPr>
+          <w:b/>
+          <w:sz w:val="60"/>
+          <w:szCs w:val="60"/>
+        </w:rPr>
+        <w:t>Stage 7 (EX1): Providence Place Mall</w:t>
+      </w:r>
+    </w:p>
+    <w:p>
+      <w:pPr>
+        <w:spacing w:line="240" w:lineRule="auto"/>
+        <w:contextualSpacing/>
+      </w:pPr>
+      <w:r>
+        <w:t>Mission 7: Get your hair done at the mall!</w:t>
+      </w:r>
+    </w:p>
+    <w:p>
+      <w:pPr>
+        <w:spacing w:line="240" w:lineRule="auto"/>
+        <w:contextualSpacing/>
+      </w:pPr>
+      <w:r>
+        <w:t>EXP Reward: 210!</w:t>
+      </w:r>
+    </w:p>
+    <w:p>
+      <w:pPr>
+        <w:spacing w:line="240" w:lineRule="auto"/>
+        <w:contextualSpacing/>
+      </w:pPr>
+      <w:r>
+        <w:t>:)</w:t>
+      </w:r>
+    </w:p>
+    <w:p>
+      <w:pPr>
+        <w:spacing w:line="240" w:lineRule="auto"/>
+        <w:contextualSpacing/>
+      </w:pPr>
+    </w:p>
+    <w:p>
+      <w:pPr>
+        <w:spacing w:line="240" w:lineRule="auto"/>
+        <w:contextualSpacing/>
+      </w:pPr>
+      <w:r>
+        <w:t xml:space="preserve">The ending is beatable but so </w:t>
+      </w:r>
+      <w:proofErr w:type="spellStart"/>
+      <w:r>
+        <w:t>toughsies</w:t>
+      </w:r>
+      <w:proofErr w:type="spellEnd"/>
+      <w:r>
+        <w:t>.</w:t>
+      </w:r>
+      <w:r>
+        <w:t xml:space="preserve"> </w:t>
       </w:r>
       <w:proofErr w:type="gramStart"/>
       <w:r>
-        <w:t>Inflicts various status ailments.</w:t>
+        <w:t>Totes.</w:t>
       </w:r>
       <w:proofErr w:type="gramEnd"/>
     </w:p>
@@ -1524,956 +2582,22 @@
       <w:pPr>
         <w:spacing w:line="240" w:lineRule="auto"/>
         <w:contextualSpacing/>
-      </w:pPr>
-      <w:r>
-        <w:t xml:space="preserve">Attack 2: Shoots a homing magic missile. </w:t>
-      </w:r>
-      <w:proofErr w:type="gramStart"/>
-      <w:r>
-        <w:t>Reduces Attack.</w:t>
-      </w:r>
-      <w:proofErr w:type="gramEnd"/>
-    </w:p>
-    <w:p>
-      <w:pPr>
-        <w:spacing w:line="240" w:lineRule="auto"/>
-        <w:contextualSpacing/>
-      </w:pPr>
-      <w:r>
-        <w:t>Attack 3: Goes into the air and shoots a projectile that explodes upon ground impact.</w:t>
-      </w:r>
-    </w:p>
-    <w:p>
-      <w:pPr>
-        <w:spacing w:line="240" w:lineRule="auto"/>
-        <w:contextualSpacing/>
-      </w:pPr>
-      <w:r>
-        <w:t>Attack 4: Heals Anti-CK every 2 seconds by a very small amount.</w:t>
-      </w:r>
-    </w:p>
-    <w:p>
-      <w:pPr>
-        <w:spacing w:line="240" w:lineRule="auto"/>
-        <w:contextualSpacing/>
-      </w:pPr>
-    </w:p>
-    <w:p>
-      <w:pPr>
-        <w:spacing w:line="240" w:lineRule="auto"/>
-        <w:contextualSpacing/>
-      </w:pPr>
-      <w:r>
-        <w:t>Various Both Attacks:</w:t>
-      </w:r>
-    </w:p>
-    <w:p>
-      <w:pPr>
-        <w:spacing w:line="240" w:lineRule="auto"/>
-        <w:contextualSpacing/>
-      </w:pPr>
-      <w:r>
-        <w:t>Attack 1: Slowly back away from the players. Both do not like to be close.</w:t>
-      </w:r>
-    </w:p>
-    <w:p>
-      <w:pPr>
-        <w:spacing w:line="240" w:lineRule="auto"/>
-        <w:contextualSpacing/>
-      </w:pPr>
-      <w:r>
-        <w:t>Attack 2: Umm something</w:t>
-      </w:r>
-    </w:p>
-    <w:p>
-      <w:pPr>
-        <w:spacing w:line="240" w:lineRule="auto"/>
-        <w:contextualSpacing/>
-      </w:pPr>
-    </w:p>
-    <w:p>
-      <w:pPr>
-        <w:spacing w:line="240" w:lineRule="auto"/>
-        <w:contextualSpacing/>
-      </w:pPr>
-      <w:r>
-        <w:t>Special Attacks:</w:t>
-      </w:r>
-    </w:p>
-    <w:p>
-      <w:pPr>
-        <w:spacing w:line="240" w:lineRule="auto"/>
-        <w:contextualSpacing/>
-      </w:pPr>
-      <w:r>
-        <w:t xml:space="preserve">S. Attack 1: Anti-Friendship Finale: Demonic Uprising [Use when 50% HP down instantly] – </w:t>
-      </w:r>
-      <w:r>
-        <w:t>Deal some damage and t</w:t>
-      </w:r>
-      <w:r>
-        <w:t xml:space="preserve">urn on all </w:t>
-      </w:r>
-      <w:proofErr w:type="spellStart"/>
-      <w:r>
-        <w:t>cooldown</w:t>
-      </w:r>
-      <w:proofErr w:type="spellEnd"/>
-      <w:r>
-        <w:t xml:space="preserve"> timer</w:t>
-      </w:r>
-      <w:r>
-        <w:t xml:space="preserve">s for abilities/items if Units are in the attack radius. They will use this more than once. </w:t>
-      </w:r>
-      <w:proofErr w:type="gramStart"/>
-      <w:r>
-        <w:t>Or something.</w:t>
-      </w:r>
-      <w:proofErr w:type="gramEnd"/>
-      <w:r>
-        <w:t xml:space="preserve"> I don’t know.</w:t>
-      </w:r>
-    </w:p>
-    <w:p>
-      <w:pPr>
-        <w:spacing w:line="240" w:lineRule="auto"/>
-        <w:contextualSpacing/>
-      </w:pPr>
-    </w:p>
-    <w:p>
-      <w:pPr>
-        <w:spacing w:line="240" w:lineRule="auto"/>
-        <w:contextualSpacing/>
-      </w:pPr>
-    </w:p>
-    <w:p>
-      <w:pPr>
-        <w:spacing w:line="240" w:lineRule="auto"/>
-        <w:contextualSpacing/>
-      </w:pPr>
-      <w:r>
-        <w:t>One notable problem is that the floor isn’t well-illuminated, and sometimes blacks out at random intervals</w:t>
-      </w:r>
-      <w:r>
-        <w:t xml:space="preserve"> for a second</w:t>
-      </w:r>
-      <w:r>
-        <w:t>, making the fight even harder.</w:t>
-      </w:r>
-      <w:r>
-        <w:t xml:space="preserve"> They are very sneaky and will try to sneak up on you</w:t>
-      </w:r>
-      <w:r>
-        <w:t>, stun you, and other stuff</w:t>
-      </w:r>
-      <w:r>
-        <w:t>.</w:t>
-      </w:r>
-      <w:r>
-        <w:t xml:space="preserve"> Also there are bookshelves which are annoying.</w:t>
-      </w:r>
-      <w:r>
-        <w:t xml:space="preserve"> In some instances, they will hide in dark areas and knock over books, in attempts to lure you in. If you take the bait, Anti-Christina will zap you and Anti-</w:t>
-      </w:r>
-      <w:proofErr w:type="spellStart"/>
-      <w:r>
-        <w:t>Cia</w:t>
-      </w:r>
-      <w:proofErr w:type="spellEnd"/>
-      <w:r>
-        <w:t xml:space="preserve"> will start spamming magic bullets.</w:t>
-      </w:r>
-    </w:p>
-    <w:p>
-      <w:pPr>
-        <w:spacing w:line="240" w:lineRule="auto"/>
-        <w:contextualSpacing/>
-      </w:pPr>
-    </w:p>
-    <w:p>
-      <w:pPr>
-        <w:spacing w:line="240" w:lineRule="auto"/>
-        <w:contextualSpacing/>
-      </w:pPr>
-      <w:r>
-        <w:t>Floor 9</w:t>
-      </w:r>
-      <w:r>
-        <w:t>:</w:t>
-      </w:r>
-    </w:p>
-    <w:p>
-      <w:pPr>
-        <w:spacing w:line="240" w:lineRule="auto"/>
-        <w:contextualSpacing/>
-      </w:pPr>
-      <w:r>
-        <w:t>Mini-Bosses:</w:t>
-      </w:r>
-    </w:p>
-    <w:p>
-      <w:pPr>
-        <w:spacing w:line="240" w:lineRule="auto"/>
-        <w:contextualSpacing/>
-        <w:rPr>
-          <w:b/>
-        </w:rPr>
-      </w:pPr>
-      <w:r>
-        <w:rPr>
-          <w:b/>
-        </w:rPr>
-        <w:t>Anti-Charles and Anti-Nate</w:t>
-      </w:r>
-    </w:p>
-    <w:p>
-      <w:pPr>
-        <w:spacing w:line="240" w:lineRule="auto"/>
-        <w:contextualSpacing/>
-      </w:pPr>
-      <w:r>
-        <w:t>HP:</w:t>
-      </w:r>
-    </w:p>
-    <w:p>
-      <w:pPr>
-        <w:spacing w:line="240" w:lineRule="auto"/>
-        <w:contextualSpacing/>
-      </w:pPr>
-      <w:r>
-        <w:t>HP:</w:t>
-      </w:r>
-    </w:p>
-    <w:p>
-      <w:pPr>
-        <w:spacing w:line="240" w:lineRule="auto"/>
-        <w:contextualSpacing/>
-      </w:pPr>
-    </w:p>
-    <w:p>
-      <w:pPr>
-        <w:spacing w:line="240" w:lineRule="auto"/>
-        <w:contextualSpacing/>
-      </w:pPr>
-      <w:r>
-        <w:t>Various Anti-CY Attacks:</w:t>
-      </w:r>
-    </w:p>
-    <w:p>
-      <w:pPr>
-        <w:spacing w:line="240" w:lineRule="auto"/>
-        <w:contextualSpacing/>
-      </w:pPr>
-      <w:r>
-        <w:t xml:space="preserve">Attack 1: Charges directly with a </w:t>
-      </w:r>
-      <w:proofErr w:type="spellStart"/>
-      <w:r>
-        <w:t>shinai</w:t>
-      </w:r>
-      <w:proofErr w:type="spellEnd"/>
-      <w:r>
-        <w:t xml:space="preserve"> </w:t>
-      </w:r>
-    </w:p>
-    <w:p>
-      <w:pPr>
-        <w:spacing w:line="240" w:lineRule="auto"/>
-        <w:contextualSpacing/>
-      </w:pPr>
-      <w:r>
-        <w:lastRenderedPageBreak/>
-        <w:t xml:space="preserve">Attack </w:t>
-      </w:r>
-      <w:r>
-        <w:t>2</w:t>
-      </w:r>
-      <w:r>
-        <w:t xml:space="preserve">: </w:t>
-      </w:r>
-      <w:r>
-        <w:t xml:space="preserve">Teleports both Units to a different a </w:t>
-      </w:r>
-      <w:proofErr w:type="spellStart"/>
-      <w:r>
-        <w:t>rea</w:t>
-      </w:r>
-      <w:proofErr w:type="spellEnd"/>
-    </w:p>
-    <w:p>
-      <w:pPr>
-        <w:spacing w:line="240" w:lineRule="auto"/>
-        <w:contextualSpacing/>
-      </w:pPr>
-      <w:r>
-        <w:t>Various Anti-NM Attacks:</w:t>
-      </w:r>
-    </w:p>
-    <w:p>
-      <w:pPr>
-        <w:spacing w:line="240" w:lineRule="auto"/>
-        <w:contextualSpacing/>
-      </w:pPr>
-      <w:r>
-        <w:t>Attack 1: Charges directly with claws</w:t>
-      </w:r>
-    </w:p>
-    <w:p>
-      <w:pPr>
-        <w:spacing w:line="240" w:lineRule="auto"/>
-        <w:contextualSpacing/>
-      </w:pPr>
-      <w:r>
-        <w:t>Attack 2:</w:t>
-      </w:r>
-      <w:r>
-        <w:t xml:space="preserve"> Shoots a stream of claw bullets</w:t>
-      </w:r>
-    </w:p>
-    <w:p>
-      <w:pPr>
-        <w:spacing w:line="240" w:lineRule="auto"/>
-        <w:contextualSpacing/>
-      </w:pPr>
-      <w:r>
-        <w:t>Attack 3:</w:t>
-      </w:r>
-    </w:p>
-    <w:p>
-      <w:pPr>
-        <w:spacing w:line="240" w:lineRule="auto"/>
-        <w:contextualSpacing/>
-      </w:pPr>
-    </w:p>
-    <w:p>
-      <w:pPr>
-        <w:spacing w:line="240" w:lineRule="auto"/>
-        <w:contextualSpacing/>
-      </w:pPr>
-      <w:r>
-        <w:t>Various Attacks:</w:t>
-      </w:r>
-    </w:p>
-    <w:p>
-      <w:pPr>
-        <w:spacing w:line="240" w:lineRule="auto"/>
-        <w:contextualSpacing/>
-      </w:pPr>
-      <w:r>
-        <w:t>Attack 1: Both will perform Attack 1 consecutively right after the other along with teleporting</w:t>
-      </w:r>
-    </w:p>
-    <w:p>
-      <w:pPr>
-        <w:spacing w:line="240" w:lineRule="auto"/>
-        <w:contextualSpacing/>
-      </w:pPr>
-    </w:p>
-    <w:p>
-      <w:pPr>
-        <w:spacing w:line="240" w:lineRule="auto"/>
-        <w:contextualSpacing/>
-      </w:pPr>
-      <w:r>
-        <w:t>Special Attacks:</w:t>
-      </w:r>
-    </w:p>
-    <w:p>
-      <w:pPr>
-        <w:spacing w:line="240" w:lineRule="auto"/>
-        <w:contextualSpacing/>
-      </w:pPr>
-      <w:r>
-        <w:t xml:space="preserve">S. Attack 1: Anti-Friendship Finale: I don’t know [Use when 50% HP down instantly] – </w:t>
-      </w:r>
-      <w:r>
-        <w:t xml:space="preserve">Reduce all Units’ HP to 1 </w:t>
-      </w:r>
-      <w:r>
-        <w:t xml:space="preserve">and turn on a random hotkey’s </w:t>
-      </w:r>
-      <w:proofErr w:type="spellStart"/>
-      <w:r>
-        <w:t>cooldown</w:t>
-      </w:r>
-      <w:proofErr w:type="spellEnd"/>
-      <w:r>
-        <w:t xml:space="preserve"> </w:t>
-      </w:r>
-      <w:r>
-        <w:t xml:space="preserve">if they are in the attack radius. It’s a big attack radius though. </w:t>
-      </w:r>
-      <w:proofErr w:type="gramStart"/>
-      <w:r>
-        <w:t>Can be interrupted with attacking.</w:t>
-      </w:r>
-      <w:proofErr w:type="gramEnd"/>
-      <w:r>
-        <w:t xml:space="preserve"> They will use this more than once.</w:t>
-      </w:r>
-    </w:p>
-    <w:p>
-      <w:pPr>
-        <w:spacing w:line="240" w:lineRule="auto"/>
-        <w:contextualSpacing/>
-      </w:pPr>
-    </w:p>
-    <w:p>
-      <w:pPr>
-        <w:spacing w:line="240" w:lineRule="auto"/>
-        <w:contextualSpacing/>
-      </w:pPr>
-      <w:r>
-        <w:t xml:space="preserve">Like the last </w:t>
-      </w:r>
-      <w:proofErr w:type="spellStart"/>
-      <w:r>
-        <w:t>miniboss</w:t>
-      </w:r>
-      <w:proofErr w:type="spellEnd"/>
-      <w:r>
-        <w:t xml:space="preserve"> fight, the floor isn’t well-illuminated. </w:t>
-      </w:r>
-      <w:r>
-        <w:t>They aren’t as sneaky, as they are more powerful. But they can teleport. That’s annoying, especially in the dark areas.</w:t>
-      </w:r>
-      <w:r>
-        <w:t xml:space="preserve"> </w:t>
-      </w:r>
-      <w:r>
-        <w:t>Despite this though, they are more predictable as they are pretty reckless. They will always try to be attacking you, and as such, you can place traps or various status abilities near you.</w:t>
-      </w:r>
-    </w:p>
-    <w:p>
-      <w:pPr>
-        <w:spacing w:line="240" w:lineRule="auto"/>
-        <w:contextualSpacing/>
-      </w:pPr>
-    </w:p>
-    <w:p>
-      <w:pPr>
-        <w:spacing w:line="240" w:lineRule="auto"/>
-        <w:contextualSpacing/>
-      </w:pPr>
-    </w:p>
-    <w:p>
-      <w:pPr>
-        <w:spacing w:line="240" w:lineRule="auto"/>
-        <w:contextualSpacing/>
-      </w:pPr>
-    </w:p>
-    <w:p>
-      <w:pPr>
-        <w:spacing w:line="240" w:lineRule="auto"/>
-        <w:contextualSpacing/>
-      </w:pPr>
-      <w:r>
-        <w:t>Floor 1</w:t>
-      </w:r>
-      <w:r>
-        <w:t>3</w:t>
-      </w:r>
-      <w:r>
-        <w:t>:</w:t>
-      </w:r>
-    </w:p>
-    <w:p>
-      <w:pPr>
-        <w:spacing w:line="240" w:lineRule="auto"/>
-        <w:contextualSpacing/>
-      </w:pPr>
-      <w:r>
-        <w:t xml:space="preserve">So you see the </w:t>
-      </w:r>
-      <w:proofErr w:type="spellStart"/>
-      <w:r>
-        <w:t>dood</w:t>
-      </w:r>
-      <w:proofErr w:type="spellEnd"/>
-      <w:r>
-        <w:t xml:space="preserve"> from earlier that fought you outside of the </w:t>
-      </w:r>
-      <w:proofErr w:type="spellStart"/>
-      <w:r>
-        <w:t>Sci</w:t>
-      </w:r>
-      <w:proofErr w:type="spellEnd"/>
-      <w:r>
-        <w:t xml:space="preserve"> Li, and he’s somewhat worried that his sister isn’t here. But that’s okay because his sister arrives all of a sudden through one of the elevators.</w:t>
-      </w:r>
-    </w:p>
-    <w:p>
-      <w:pPr>
-        <w:spacing w:line="240" w:lineRule="auto"/>
-        <w:contextualSpacing/>
-      </w:pPr>
-      <w:r>
-        <w:t>And then shit happens.</w:t>
-      </w:r>
-    </w:p>
-    <w:p>
-      <w:pPr>
-        <w:spacing w:line="240" w:lineRule="auto"/>
-        <w:contextualSpacing/>
-      </w:pPr>
-    </w:p>
-    <w:p>
-      <w:pPr>
-        <w:spacing w:line="240" w:lineRule="auto"/>
-        <w:contextualSpacing/>
-      </w:pPr>
-      <w:r>
-        <w:t>Bosses:</w:t>
-      </w:r>
-    </w:p>
-    <w:p>
-      <w:pPr>
-        <w:spacing w:line="240" w:lineRule="auto"/>
-        <w:contextualSpacing/>
-        <w:rPr>
-          <w:b/>
-        </w:rPr>
-      </w:pPr>
-      <w:r>
-        <w:rPr>
-          <w:b/>
-        </w:rPr>
-        <w:t xml:space="preserve">Twins 1 and 2 </w:t>
-      </w:r>
-      <w:r>
-        <w:rPr>
-          <w:b/>
-        </w:rPr>
-        <w:t>-</w:t>
-      </w:r>
-      <w:proofErr w:type="spellStart"/>
-      <w:r>
-        <w:rPr>
-          <w:b/>
-        </w:rPr>
-        <w:t>Synchro</w:t>
-      </w:r>
-      <w:proofErr w:type="spellEnd"/>
-      <w:r>
-        <w:rPr>
-          <w:b/>
-        </w:rPr>
-        <w:t xml:space="preserve"> Form-</w:t>
-      </w:r>
-      <w:r>
-        <w:rPr>
-          <w:b/>
-        </w:rPr>
-        <w:t xml:space="preserve"> (P_______N) (Y__E)</w:t>
-      </w:r>
-    </w:p>
-    <w:p>
-      <w:pPr>
-        <w:spacing w:line="240" w:lineRule="auto"/>
-        <w:contextualSpacing/>
-      </w:pPr>
-      <w:r>
-        <w:t>HP:</w:t>
-      </w:r>
-      <w:r>
-        <w:t xml:space="preserve"> They share the same HP</w:t>
-      </w:r>
-      <w:r>
-        <w:t>?</w:t>
-      </w:r>
-    </w:p>
-    <w:p>
-      <w:pPr>
-        <w:spacing w:line="240" w:lineRule="auto"/>
-        <w:contextualSpacing/>
-      </w:pPr>
-      <w:r>
-        <w:t>EXP:</w:t>
-      </w:r>
-    </w:p>
-    <w:p>
-      <w:pPr>
-        <w:spacing w:line="240" w:lineRule="auto"/>
-        <w:contextualSpacing/>
-      </w:pPr>
-    </w:p>
-    <w:p>
-      <w:pPr>
-        <w:spacing w:line="240" w:lineRule="auto"/>
-        <w:contextualSpacing/>
-      </w:pPr>
-      <w:r>
-        <w:t>Various Attacks:</w:t>
-      </w:r>
-    </w:p>
-    <w:p>
-      <w:pPr>
-        <w:spacing w:line="240" w:lineRule="auto"/>
-        <w:contextualSpacing/>
-      </w:pPr>
-      <w:r>
-        <w:t xml:space="preserve">Attack 1: Twin 2 uses the chain tied around Twin 1’s neck and swings him around. </w:t>
-      </w:r>
-      <w:proofErr w:type="gramStart"/>
-      <w:r>
-        <w:t>Huge attack radius.</w:t>
-      </w:r>
-      <w:proofErr w:type="gramEnd"/>
-    </w:p>
-    <w:p>
-      <w:pPr>
-        <w:spacing w:line="240" w:lineRule="auto"/>
-        <w:contextualSpacing/>
-      </w:pPr>
-      <w:r>
-        <w:t>Attack 2: Twins 1 and 2 shoot colorful magic missiles in a cone.</w:t>
-      </w:r>
-    </w:p>
-    <w:p>
-      <w:pPr>
-        <w:spacing w:line="240" w:lineRule="auto"/>
-        <w:contextualSpacing/>
-      </w:pPr>
-      <w:proofErr w:type="gramStart"/>
-      <w:r>
-        <w:t>Attack 3: Twin 1 attacks with his blade.</w:t>
-      </w:r>
-      <w:proofErr w:type="gramEnd"/>
-    </w:p>
-    <w:p>
-      <w:pPr>
-        <w:spacing w:line="240" w:lineRule="auto"/>
-        <w:contextualSpacing/>
-      </w:pPr>
-      <w:r>
-        <w:t>Attack 4: Twin 2 jumps into the air and shoots a burst of powerful magic. Twin 1 is immobilized at this time.</w:t>
-      </w:r>
-    </w:p>
-    <w:p>
-      <w:pPr>
-        <w:spacing w:line="240" w:lineRule="auto"/>
-        <w:contextualSpacing/>
-      </w:pPr>
-      <w:r>
-        <w:t xml:space="preserve">Attack 5: Several stationary magic bombs appear around the stage. </w:t>
-      </w:r>
-      <w:proofErr w:type="gramStart"/>
-      <w:r>
-        <w:t>Disappears within ten seconds.</w:t>
-      </w:r>
-      <w:proofErr w:type="gramEnd"/>
-    </w:p>
-    <w:p>
-      <w:pPr>
-        <w:spacing w:line="240" w:lineRule="auto"/>
-        <w:contextualSpacing/>
-      </w:pPr>
-      <w:r>
-        <w:t>Attack 6: Shoots bullets in a flower-like pattern</w:t>
-      </w:r>
-    </w:p>
-    <w:p>
-      <w:pPr>
-        <w:spacing w:line="240" w:lineRule="auto"/>
-        <w:contextualSpacing/>
-      </w:pPr>
-      <w:r>
-        <w:t>Attack 7: Draws a line that homes in on the player.</w:t>
-      </w:r>
-      <w:r>
-        <w:t xml:space="preserve"> The line can turn at right angles</w:t>
-      </w:r>
-      <w:r>
-        <w:t>.</w:t>
-      </w:r>
-      <w:r>
-        <w:t xml:space="preserve"> Once the line is finished, </w:t>
-      </w:r>
-      <w:r>
-        <w:t>both twins charge on the path of that line quickly</w:t>
-      </w:r>
-    </w:p>
-    <w:p>
-      <w:pPr>
-        <w:spacing w:line="240" w:lineRule="auto"/>
-        <w:contextualSpacing/>
-      </w:pPr>
-      <w:r>
-        <w:t>Attack 8: Separate and do their own thing for a few seconds.</w:t>
-      </w:r>
-      <w:r>
-        <w:t xml:space="preserve"> Good for dodging attacks.</w:t>
-      </w:r>
-    </w:p>
-    <w:p>
-      <w:pPr>
-        <w:spacing w:line="240" w:lineRule="auto"/>
-        <w:contextualSpacing/>
-      </w:pPr>
-    </w:p>
-    <w:p>
-      <w:pPr>
-        <w:spacing w:line="240" w:lineRule="auto"/>
-        <w:contextualSpacing/>
-      </w:pPr>
-      <w:r>
-        <w:t>Special Attacks:</w:t>
-      </w:r>
-    </w:p>
-    <w:p>
-      <w:pPr>
-        <w:spacing w:line="240" w:lineRule="auto"/>
-        <w:contextualSpacing/>
-      </w:pPr>
-      <w:r>
-        <w:t>S. Attack 1: [75% HP instantly] –</w:t>
-      </w:r>
-      <w:r>
-        <w:t xml:space="preserve"> 10</w:t>
-      </w:r>
-      <w:r>
-        <w:t xml:space="preserve"> Swords of darkness will descend trying to hit the player. </w:t>
-      </w:r>
-      <w:r>
-        <w:t>Once they hit the ground, they will swing in a circular arc and then disappear.</w:t>
-      </w:r>
-    </w:p>
-    <w:p>
-      <w:pPr>
-        <w:spacing w:line="240" w:lineRule="auto"/>
-        <w:contextualSpacing/>
-      </w:pPr>
-      <w:r>
-        <w:t>S. Attack 2: [50% HP instantly] – The field is covered in dark bullets.</w:t>
-      </w:r>
-    </w:p>
-    <w:p>
-      <w:pPr>
-        <w:spacing w:line="240" w:lineRule="auto"/>
-        <w:contextualSpacing/>
-      </w:pPr>
-      <w:r>
-        <w:lastRenderedPageBreak/>
-        <w:t xml:space="preserve">S. Attack 3: </w:t>
-      </w:r>
-      <w:proofErr w:type="spellStart"/>
-      <w:r>
-        <w:t>Synchro</w:t>
-      </w:r>
-      <w:proofErr w:type="spellEnd"/>
-      <w:r>
-        <w:t xml:space="preserve"> Twin Finale [25% HP instantly]</w:t>
-      </w:r>
-      <w:r>
-        <w:t xml:space="preserve"> – Something bad probably will happen. This one will last for the remainder of the battle.</w:t>
-      </w:r>
-    </w:p>
-    <w:p>
-      <w:pPr>
-        <w:spacing w:line="240" w:lineRule="auto"/>
-        <w:contextualSpacing/>
-      </w:pPr>
-    </w:p>
-    <w:p>
-      <w:pPr>
-        <w:spacing w:line="240" w:lineRule="auto"/>
-        <w:contextualSpacing/>
-      </w:pPr>
-      <w:r>
-        <w:t>This floo</w:t>
-      </w:r>
-      <w:r>
-        <w:t>r is strangely well-illuminated and the bookshelves have disappeared.</w:t>
-      </w:r>
-    </w:p>
-    <w:p>
-      <w:pPr>
-        <w:spacing w:line="240" w:lineRule="auto"/>
-        <w:contextualSpacing/>
-      </w:pPr>
-    </w:p>
-    <w:p>
-      <w:pPr>
-        <w:spacing w:line="240" w:lineRule="auto"/>
-        <w:contextualSpacing/>
-      </w:pPr>
-      <w:r>
-        <w:t>Where you are will potentially define what attacks they use on you. If you are near a corner, they’ll charge toward you with a spinning attack. Unfortunately, t</w:t>
-      </w:r>
-      <w:r>
-        <w:t xml:space="preserve">heir spinning attack has a relatively huge attack </w:t>
-      </w:r>
-      <w:r>
-        <w:t>r</w:t>
-      </w:r>
-      <w:r>
-        <w:t>adius, so escaping is difficult if not impossible.</w:t>
-      </w:r>
-      <w:r>
-        <w:t xml:space="preserve"> If you are </w:t>
-      </w:r>
-      <w:r>
-        <w:t>far away from them,</w:t>
-      </w:r>
-      <w:r>
-        <w:t xml:space="preserve"> they will fire</w:t>
-      </w:r>
-      <w:r>
-        <w:t xml:space="preserve"> magic missiles </w:t>
-      </w:r>
-      <w:r>
-        <w:t>toward</w:t>
-      </w:r>
-      <w:r>
-        <w:t xml:space="preserve"> you. </w:t>
-      </w:r>
-      <w:r>
-        <w:t xml:space="preserve">If you are close to them, </w:t>
-      </w:r>
-      <w:r>
-        <w:t>they’ll use melee attacks or short but delayed bursts of powerful magic.</w:t>
-      </w:r>
-      <w:r>
-        <w:t xml:space="preserve"> Attacking after the delayed bursts is recommended because they don’t perform any actions during that </w:t>
-      </w:r>
-      <w:proofErr w:type="spellStart"/>
-      <w:r>
-        <w:t>cooldown</w:t>
-      </w:r>
-      <w:proofErr w:type="spellEnd"/>
-      <w:r>
-        <w:t xml:space="preserve"> time. </w:t>
-      </w:r>
-    </w:p>
-    <w:p>
-      <w:pPr>
-        <w:spacing w:line="240" w:lineRule="auto"/>
-        <w:contextualSpacing/>
-      </w:pPr>
-    </w:p>
-    <w:p>
-      <w:pPr>
-        <w:spacing w:line="240" w:lineRule="auto"/>
-        <w:contextualSpacing/>
-      </w:pPr>
-      <w:r>
-        <w:t>They don’t teleport. They move fast though.</w:t>
-      </w:r>
+        <w:jc w:val="center"/>
+        <w:rPr>
+          <w:b/>
+          <w:sz w:val="50"/>
+          <w:szCs w:val="50"/>
+        </w:rPr>
+      </w:pPr>
       <w:r>
         <w:br/>
       </w:r>
-    </w:p>
-    <w:p>
-      <w:pPr>
-        <w:spacing w:line="240" w:lineRule="auto"/>
-        <w:contextualSpacing/>
-      </w:pPr>
-      <w:r>
-        <w:t>Floor 14:</w:t>
-      </w:r>
-    </w:p>
-    <w:p>
-      <w:pPr>
-        <w:spacing w:line="240" w:lineRule="auto"/>
-        <w:contextualSpacing/>
-      </w:pPr>
-      <w:r>
-        <w:t xml:space="preserve">Defeat the spawn point. This is easy because it’s just defeating a spawn point. </w:t>
-      </w:r>
-      <w:r>
-        <w:sym w:font="Wingdings" w:char="F04A"/>
-      </w:r>
-    </w:p>
-    <w:p>
-      <w:pPr>
-        <w:spacing w:line="240" w:lineRule="auto"/>
-        <w:contextualSpacing/>
-      </w:pPr>
-    </w:p>
-    <w:p>
-      <w:pPr>
-        <w:spacing w:line="240" w:lineRule="auto"/>
-        <w:contextualSpacing/>
-      </w:pPr>
-      <w:r>
-        <w:t>Stage 6 (FINAL):</w:t>
-      </w:r>
-    </w:p>
-    <w:p>
-      <w:pPr>
-        <w:spacing w:line="240" w:lineRule="auto"/>
-        <w:contextualSpacing/>
-      </w:pPr>
-      <w:r>
-        <w:br/>
-        <w:t>Stage 7 (EX1): Providence Place Mall</w:t>
-      </w:r>
-    </w:p>
-    <w:p>
-      <w:pPr>
-        <w:spacing w:line="240" w:lineRule="auto"/>
-        <w:contextualSpacing/>
-      </w:pPr>
-      <w:r>
-        <w:t>Mission 7: Get your hair done at the mall!</w:t>
-      </w:r>
-    </w:p>
-    <w:p>
-      <w:pPr>
-        <w:spacing w:line="240" w:lineRule="auto"/>
-        <w:contextualSpacing/>
-      </w:pPr>
-      <w:r>
-        <w:t>EXP Reward: 210!</w:t>
-      </w:r>
-    </w:p>
-    <w:p>
-      <w:pPr>
-        <w:spacing w:line="240" w:lineRule="auto"/>
-        <w:contextualSpacing/>
-      </w:pPr>
-      <w:r>
-        <w:t>:)</w:t>
-      </w:r>
-    </w:p>
-    <w:p>
-      <w:pPr>
-        <w:spacing w:line="240" w:lineRule="auto"/>
-        <w:contextualSpacing/>
-      </w:pPr>
-    </w:p>
-    <w:p>
-      <w:pPr>
-        <w:spacing w:line="240" w:lineRule="auto"/>
-        <w:contextualSpacing/>
-      </w:pPr>
-      <w:r>
-        <w:t xml:space="preserve">The ending is beatable but so </w:t>
-      </w:r>
-      <w:proofErr w:type="spellStart"/>
-      <w:r>
-        <w:t>toughsies</w:t>
-      </w:r>
-      <w:proofErr w:type="spellEnd"/>
-      <w:r>
-        <w:t>.</w:t>
-      </w:r>
-      <w:r>
-        <w:t xml:space="preserve"> </w:t>
-      </w:r>
-      <w:proofErr w:type="gramStart"/>
-      <w:r>
-        <w:t>Totes.</w:t>
-      </w:r>
-      <w:proofErr w:type="gramEnd"/>
-    </w:p>
-    <w:p>
-      <w:pPr>
-        <w:spacing w:line="240" w:lineRule="auto"/>
-        <w:contextualSpacing/>
-      </w:pPr>
-      <w:r>
-        <w:br/>
+      <w:r>
+        <w:rPr>
+          <w:b/>
+          <w:sz w:val="50"/>
+          <w:szCs w:val="50"/>
+        </w:rPr>
         <w:t>Stage 8 (EX2): Alternate CPM Dimension</w:t>
       </w:r>
     </w:p>
@@ -2536,8 +2660,19 @@
       <w:pPr>
         <w:spacing w:line="240" w:lineRule="auto"/>
         <w:contextualSpacing/>
-      </w:pPr>
-      <w:r>
+        <w:jc w:val="center"/>
+        <w:rPr>
+          <w:b/>
+          <w:sz w:val="60"/>
+          <w:szCs w:val="60"/>
+        </w:rPr>
+      </w:pPr>
+      <w:r>
+        <w:rPr>
+          <w:b/>
+          <w:sz w:val="60"/>
+          <w:szCs w:val="60"/>
+        </w:rPr>
         <w:t>Stage 9 (EX3):</w:t>
       </w:r>
     </w:p>
@@ -2749,6 +2884,18 @@
     <w:rsid w:val="007E27DD"/>
     <w:rPr>
       <w:color w:val="0000FF"/>
+      <w:u w:val="single"/>
+    </w:rPr>
+  </w:style>
+  <w:style w:type="character" w:styleId="FollowedHyperlink">
+    <w:name w:val="FollowedHyperlink"/>
+    <w:basedOn w:val="DefaultParagraphFont"/>
+    <w:uiPriority w:val="99"/>
+    <w:semiHidden/>
+    <w:unhideWhenUsed/>
+    <w:rsid w:val="00207999"/>
+    <w:rPr>
+      <w:color w:val="800080" w:themeColor="followedHyperlink"/>
       <w:u w:val="single"/>
     </w:rPr>
   </w:style>

</xml_diff>